<commit_message>
Presetation Preparation: Web Delet User/Mobile User Profile Scenario + Sequence
</commit_message>
<xml_diff>
--- a/Specification/Presentation Preparation/Scenario/Web/Tasks/Delete Tasks/DeleteTask-Scenario.docx
+++ b/Specification/Presentation Preparation/Scenario/Web/Tasks/Delete Tasks/DeleteTask-Scenario.docx
@@ -17,20 +17,10 @@
         <w:rPr>
           <w:lang w:val="en-US"/>
         </w:rPr>
-        <w:t xml:space="preserve">Admin </w:t>
+        <w:t>Admin Delete Task</w:t>
       </w:r>
-      <w:r>
-        <w:rPr>
-          <w:lang w:val="en-US"/>
-        </w:rPr>
-        <w:t>Delete</w:t>
-      </w:r>
-      <w:r>
-        <w:rPr>
-          <w:lang w:val="en-US"/>
-        </w:rPr>
-        <w:t xml:space="preserve"> Task</w:t>
-      </w:r>
+      <w:bookmarkStart w:id="0" w:name="_GoBack"/>
+      <w:bookmarkEnd w:id="0"/>
     </w:p>
     <w:tbl>
       <w:tblPr>
@@ -251,7 +241,16 @@
                 <w:sz w:val="20"/>
                 <w:szCs w:val="20"/>
               </w:rPr>
-              <w:t>Изменение Задачи</w:t>
+              <w:t>Удаление</w:t>
+            </w:r>
+            <w:r>
+              <w:rPr>
+                <w:rFonts w:ascii="Times New Roman" w:hAnsi="Times New Roman" w:cs="Times New Roman"/>
+                <w:color w:val="000000"/>
+                <w:sz w:val="20"/>
+                <w:szCs w:val="20"/>
+              </w:rPr>
+              <w:t xml:space="preserve"> Задачи</w:t>
             </w:r>
           </w:p>
         </w:tc>
@@ -681,13 +680,7 @@
         </w:tc>
       </w:tr>
     </w:tbl>
-    <w:p>
-      <w:pPr>
-        <w:rPr>
-          <w:lang w:val="en-US"/>
-        </w:rPr>
-      </w:pPr>
-    </w:p>
+    <w:p/>
     <w:p>
       <w:pPr>
         <w:pStyle w:val="ListParagraph"/>
@@ -797,17 +790,7 @@
                 <w:szCs w:val="20"/>
                 <w:lang w:val="en-US"/>
               </w:rPr>
-              <w:t xml:space="preserve"> </w:t>
-            </w:r>
-            <w:r>
-              <w:rPr>
-                <w:rFonts w:ascii="Times New Roman" w:hAnsi="Times New Roman" w:cs="Times New Roman"/>
-                <w:color w:val="000000"/>
-                <w:sz w:val="20"/>
-                <w:szCs w:val="20"/>
-                <w:lang w:val="en-US"/>
-              </w:rPr>
-              <w:t>Server</w:t>
+              <w:t xml:space="preserve"> Server</w:t>
             </w:r>
           </w:p>
         </w:tc>
@@ -935,16 +918,7 @@
                 <w:sz w:val="20"/>
                 <w:szCs w:val="20"/>
               </w:rPr>
-              <w:t xml:space="preserve">Удаление </w:t>
-            </w:r>
-            <w:r>
-              <w:rPr>
-                <w:rFonts w:ascii="Times New Roman" w:hAnsi="Times New Roman" w:cs="Times New Roman"/>
-                <w:color w:val="000000"/>
-                <w:sz w:val="20"/>
-                <w:szCs w:val="20"/>
-              </w:rPr>
-              <w:t>Задачи</w:t>
+              <w:t>Удаление Задачи</w:t>
             </w:r>
           </w:p>
         </w:tc>
@@ -1374,16 +1348,7 @@
                 <w:sz w:val="20"/>
                 <w:szCs w:val="20"/>
               </w:rPr>
-              <w:t xml:space="preserve">задачи, подлежащей </w:t>
-            </w:r>
-            <w:r>
-              <w:rPr>
-                <w:rFonts w:ascii="Times New Roman" w:hAnsi="Times New Roman" w:cs="Times New Roman"/>
-                <w:color w:val="000000"/>
-                <w:sz w:val="20"/>
-                <w:szCs w:val="20"/>
-              </w:rPr>
-              <w:t>удалению</w:t>
+              <w:t>задачи, подлежащей удалению</w:t>
             </w:r>
           </w:p>
         </w:tc>
@@ -1454,10 +1419,7 @@
         </w:tc>
       </w:tr>
     </w:tbl>
-    <w:p>
-      <w:bookmarkStart w:id="0" w:name="_GoBack"/>
-      <w:bookmarkEnd w:id="0"/>
-    </w:p>
+    <w:p/>
     <w:sectPr>
       <w:pgSz w:w="12240" w:h="15840"/>
       <w:pgMar w:top="1440" w:right="1440" w:bottom="1440" w:left="1440" w:header="720" w:footer="720" w:gutter="0"/>

</xml_diff>